<commit_message>
Actualizacion capacitacion de usuarios
</commit_message>
<xml_diff>
--- a/Documentación/Capacitacion de usuarios/Capacitación de Usuarios.docx
+++ b/Documentación/Capacitacion de usuarios/Capacitación de Usuarios.docx
@@ -1,6 +1,6 @@
 
 <file path=word/document.xml><?xml version="1.0" encoding="utf-8"?>
-<w:document xmlns:wpc="http://schemas.microsoft.com/office/word/2010/wordprocessingCanvas" xmlns:mc="http://schemas.openxmlformats.org/markup-compatibility/2006" xmlns:o="urn:schemas-microsoft-com:office:office" xmlns:r="http://schemas.openxmlformats.org/officeDocument/2006/relationships" xmlns:m="http://schemas.openxmlformats.org/officeDocument/2006/math" xmlns:v="urn:schemas-microsoft-com:vml" xmlns:wp14="http://schemas.microsoft.com/office/word/2010/wordprocessingDrawing" xmlns:wp="http://schemas.openxmlformats.org/drawingml/2006/wordprocessingDrawing" xmlns:w10="urn:schemas-microsoft-com:office:word" xmlns:w="http://schemas.openxmlformats.org/wordprocessingml/2006/main" xmlns:w14="http://schemas.microsoft.com/office/word/2010/wordml" xmlns:w15="http://schemas.microsoft.com/office/word/2012/wordml" xmlns:wpg="http://schemas.microsoft.com/office/word/2010/wordprocessingGroup" xmlns:wpi="http://schemas.microsoft.com/office/word/2010/wordprocessingInk" xmlns:wne="http://schemas.microsoft.com/office/word/2006/wordml" xmlns:wps="http://schemas.microsoft.com/office/word/2010/wordprocessingShape" mc:Ignorable="w14 w15 wp14">
+<w:document xmlns:wpc="http://schemas.microsoft.com/office/word/2010/wordprocessingCanvas" xmlns:cx="http://schemas.microsoft.com/office/drawing/2014/chartex" xmlns:cx1="http://schemas.microsoft.com/office/drawing/2015/9/8/chartex" xmlns:mc="http://schemas.openxmlformats.org/markup-compatibility/2006" xmlns:o="urn:schemas-microsoft-com:office:office" xmlns:r="http://schemas.openxmlformats.org/officeDocument/2006/relationships" xmlns:m="http://schemas.openxmlformats.org/officeDocument/2006/math" xmlns:v="urn:schemas-microsoft-com:vml" xmlns:wp14="http://schemas.microsoft.com/office/word/2010/wordprocessingDrawing" xmlns:wp="http://schemas.openxmlformats.org/drawingml/2006/wordprocessingDrawing" xmlns:w10="urn:schemas-microsoft-com:office:word" xmlns:w="http://schemas.openxmlformats.org/wordprocessingml/2006/main" xmlns:w14="http://schemas.microsoft.com/office/word/2010/wordml" xmlns:w15="http://schemas.microsoft.com/office/word/2012/wordml" xmlns:w16se="http://schemas.microsoft.com/office/word/2015/wordml/symex" xmlns:wpg="http://schemas.microsoft.com/office/word/2010/wordprocessingGroup" xmlns:wpi="http://schemas.microsoft.com/office/word/2010/wordprocessingInk" xmlns:wne="http://schemas.microsoft.com/office/word/2006/wordml" xmlns:wps="http://schemas.microsoft.com/office/word/2010/wordprocessingShape" mc:Ignorable="w14 w15 w16se wp14">
   <w:body>
     <w:p>
       <w:pPr>
@@ -1274,18 +1274,18 @@
         <w:tblLook w:val="04A0" w:firstRow="1" w:lastRow="0" w:firstColumn="1" w:lastColumn="0" w:noHBand="0" w:noVBand="1"/>
       </w:tblPr>
       <w:tblGrid>
-        <w:gridCol w:w="1299"/>
-        <w:gridCol w:w="1636"/>
-        <w:gridCol w:w="1365"/>
-        <w:gridCol w:w="1299"/>
-        <w:gridCol w:w="1596"/>
+        <w:gridCol w:w="1316"/>
+        <w:gridCol w:w="1666"/>
         <w:gridCol w:w="1727"/>
-        <w:gridCol w:w="1300"/>
+        <w:gridCol w:w="1316"/>
       </w:tblGrid>
       <w:tr>
-        <w:tc>
-          <w:tcPr>
-            <w:tcW w:w="1299" w:type="dxa"/>
+        <w:trPr>
+          <w:trHeight w:val="211"/>
+        </w:trPr>
+        <w:tc>
+          <w:tcPr>
+            <w:tcW w:w="1316" w:type="dxa"/>
           </w:tcPr>
           <w:p>
             <w:pPr>
@@ -1298,7 +1298,7 @@
         </w:tc>
         <w:tc>
           <w:tcPr>
-            <w:tcW w:w="1636" w:type="dxa"/>
+            <w:tcW w:w="1666" w:type="dxa"/>
           </w:tcPr>
           <w:p>
             <w:r>
@@ -1308,7 +1308,7 @@
         </w:tc>
         <w:tc>
           <w:tcPr>
-            <w:tcW w:w="1365" w:type="dxa"/>
+            <w:tcW w:w="1390" w:type="dxa"/>
           </w:tcPr>
           <w:p>
             <w:r>
@@ -1318,49 +1318,22 @@
         </w:tc>
         <w:tc>
           <w:tcPr>
-            <w:tcW w:w="1299" w:type="dxa"/>
+            <w:tcW w:w="1316" w:type="dxa"/>
           </w:tcPr>
           <w:p>
             <w:r>
               <w:t>3 PM</w:t>
-            </w:r>
-          </w:p>
-        </w:tc>
-        <w:tc>
-          <w:tcPr>
-            <w:tcW w:w="1596" w:type="dxa"/>
-          </w:tcPr>
-          <w:p>
-            <w:r>
-              <w:t>4 PM</w:t>
-            </w:r>
-          </w:p>
-        </w:tc>
-        <w:tc>
-          <w:tcPr>
-            <w:tcW w:w="1727" w:type="dxa"/>
-          </w:tcPr>
-          <w:p>
-            <w:r>
-              <w:t>5 PM</w:t>
-            </w:r>
-          </w:p>
-        </w:tc>
-        <w:tc>
-          <w:tcPr>
-            <w:tcW w:w="1300" w:type="dxa"/>
-          </w:tcPr>
-          <w:p>
-            <w:r>
-              <w:t>6 PM</w:t>
             </w:r>
           </w:p>
         </w:tc>
       </w:tr>
       <w:tr>
-        <w:tc>
-          <w:tcPr>
-            <w:tcW w:w="1299" w:type="dxa"/>
+        <w:trPr>
+          <w:trHeight w:val="412"/>
+        </w:trPr>
+        <w:tc>
+          <w:tcPr>
+            <w:tcW w:w="1316" w:type="dxa"/>
           </w:tcPr>
           <w:p>
             <w:r>
@@ -1370,7 +1343,7 @@
         </w:tc>
         <w:tc>
           <w:tcPr>
-            <w:tcW w:w="1636" w:type="dxa"/>
+            <w:tcW w:w="1666" w:type="dxa"/>
           </w:tcPr>
           <w:p>
             <w:r>
@@ -1380,7 +1353,7 @@
         </w:tc>
         <w:tc>
           <w:tcPr>
-            <w:tcW w:w="1365" w:type="dxa"/>
+            <w:tcW w:w="1390" w:type="dxa"/>
           </w:tcPr>
           <w:p>
             <w:r>
@@ -1390,22 +1363,95 @@
         </w:tc>
         <w:tc>
           <w:tcPr>
-            <w:tcW w:w="1299" w:type="dxa"/>
+            <w:tcW w:w="1316" w:type="dxa"/>
           </w:tcPr>
           <w:p>
             <w:r>
               <w:t>AGENTES</w:t>
             </w:r>
           </w:p>
-        </w:tc>
-        <w:tc>
-          <w:tcPr>
-            <w:tcW w:w="1596" w:type="dxa"/>
-          </w:tcPr>
-          <w:p>
-            <w:pPr>
-              <w:jc w:val="right"/>
-            </w:pPr>
+          <w:p/>
+        </w:tc>
+      </w:tr>
+      <w:tr>
+        <w:trPr>
+          <w:trHeight w:val="412"/>
+        </w:trPr>
+        <w:tc>
+          <w:tcPr>
+            <w:tcW w:w="1316" w:type="dxa"/>
+          </w:tcPr>
+          <w:p>
+            <w:pPr>
+              <w:jc w:val="center"/>
+            </w:pPr>
+            <w:r>
+              <w:t>HORA</w:t>
+            </w:r>
+          </w:p>
+        </w:tc>
+        <w:tc>
+          <w:tcPr>
+            <w:tcW w:w="1666" w:type="dxa"/>
+          </w:tcPr>
+          <w:p>
+            <w:r>
+              <w:t>1</w:t>
+            </w:r>
+            <w:r>
+              <w:t xml:space="preserve"> PM</w:t>
+            </w:r>
+          </w:p>
+        </w:tc>
+        <w:tc>
+          <w:tcPr>
+            <w:tcW w:w="1390" w:type="dxa"/>
+          </w:tcPr>
+          <w:p>
+            <w:r>
+              <w:t>2</w:t>
+            </w:r>
+            <w:r>
+              <w:t xml:space="preserve"> PM</w:t>
+            </w:r>
+          </w:p>
+        </w:tc>
+        <w:tc>
+          <w:tcPr>
+            <w:tcW w:w="1316" w:type="dxa"/>
+          </w:tcPr>
+          <w:p>
+            <w:r>
+              <w:t>3</w:t>
+            </w:r>
+            <w:r>
+              <w:t xml:space="preserve"> PM</w:t>
+            </w:r>
+          </w:p>
+        </w:tc>
+      </w:tr>
+      <w:tr>
+        <w:trPr>
+          <w:trHeight w:val="412"/>
+        </w:trPr>
+        <w:tc>
+          <w:tcPr>
+            <w:tcW w:w="1316" w:type="dxa"/>
+          </w:tcPr>
+          <w:p>
+            <w:pPr>
+              <w:jc w:val="center"/>
+            </w:pPr>
+            <w:r>
+              <w:t>1/12/20</w:t>
+            </w:r>
+          </w:p>
+        </w:tc>
+        <w:tc>
+          <w:tcPr>
+            <w:tcW w:w="1666" w:type="dxa"/>
+          </w:tcPr>
+          <w:p>
             <w:r>
               <w:t>PLANEACIONES</w:t>
             </w:r>
@@ -1413,12 +1459,9 @@
         </w:tc>
         <w:tc>
           <w:tcPr>
-            <w:tcW w:w="1727" w:type="dxa"/>
-          </w:tcPr>
-          <w:p>
-            <w:pPr>
-              <w:jc w:val="right"/>
-            </w:pPr>
+            <w:tcW w:w="1390" w:type="dxa"/>
+          </w:tcPr>
+          <w:p>
             <w:r>
               <w:t>TRANSACCIONES</w:t>
             </w:r>
@@ -1426,7 +1469,7 @@
         </w:tc>
         <w:tc>
           <w:tcPr>
-            <w:tcW w:w="1300" w:type="dxa"/>
+            <w:tcW w:w="1316" w:type="dxa"/>
           </w:tcPr>
           <w:p>
             <w:r>
@@ -1462,12 +1505,42 @@
           <w:szCs w:val="28"/>
         </w:rPr>
       </w:pPr>
-      <w:r>
+    </w:p>
+    <w:p>
+      <w:pPr>
         <w:rPr>
           <w:b/>
           <w:sz w:val="28"/>
           <w:szCs w:val="28"/>
         </w:rPr>
+      </w:pPr>
+    </w:p>
+    <w:p>
+      <w:pPr>
+        <w:rPr>
+          <w:b/>
+          <w:sz w:val="28"/>
+          <w:szCs w:val="28"/>
+        </w:rPr>
+      </w:pPr>
+    </w:p>
+    <w:p>
+      <w:pPr>
+        <w:rPr>
+          <w:b/>
+          <w:sz w:val="28"/>
+          <w:szCs w:val="28"/>
+        </w:rPr>
+      </w:pPr>
+      <w:bookmarkStart w:id="0" w:name="_GoBack"/>
+      <w:bookmarkEnd w:id="0"/>
+      <w:r>
+        <w:rPr>
+          <w:b/>
+          <w:sz w:val="28"/>
+          <w:szCs w:val="28"/>
+        </w:rPr>
+        <w:lastRenderedPageBreak/>
         <w:t>2.7 recursos</w:t>
       </w:r>
     </w:p>
@@ -1578,7 +1651,6 @@
           <w:b/>
           <w:sz w:val="28"/>
         </w:rPr>
-        <w:lastRenderedPageBreak/>
         <w:t>3- Ejecución de la capacitación</w:t>
       </w:r>
     </w:p>
@@ -2542,6 +2614,13 @@
                 <w:szCs w:val="28"/>
               </w:rPr>
             </w:pPr>
+            <w:r>
+              <w:rPr>
+                <w:sz w:val="28"/>
+                <w:szCs w:val="28"/>
+              </w:rPr>
+              <w:t>x</w:t>
+            </w:r>
           </w:p>
         </w:tc>
         <w:tc>
@@ -2618,6 +2697,13 @@
                 <w:szCs w:val="28"/>
               </w:rPr>
             </w:pPr>
+            <w:r>
+              <w:rPr>
+                <w:sz w:val="28"/>
+                <w:szCs w:val="28"/>
+              </w:rPr>
+              <w:t>x</w:t>
+            </w:r>
           </w:p>
         </w:tc>
         <w:tc>
@@ -2695,6 +2781,13 @@
                 <w:szCs w:val="28"/>
               </w:rPr>
             </w:pPr>
+            <w:r>
+              <w:rPr>
+                <w:sz w:val="28"/>
+                <w:szCs w:val="28"/>
+              </w:rPr>
+              <w:t>x</w:t>
+            </w:r>
           </w:p>
         </w:tc>
         <w:tc>
@@ -2743,6 +2836,7 @@
                 <w:sz w:val="28"/>
                 <w:szCs w:val="28"/>
               </w:rPr>
+              <w:lastRenderedPageBreak/>
               <w:t>Preparar una lista de los datos de los participantes</w:t>
             </w:r>
           </w:p>
@@ -2771,6 +2865,13 @@
                 <w:szCs w:val="28"/>
               </w:rPr>
             </w:pPr>
+            <w:r>
+              <w:rPr>
+                <w:sz w:val="28"/>
+                <w:szCs w:val="28"/>
+              </w:rPr>
+              <w:t>x</w:t>
+            </w:r>
           </w:p>
         </w:tc>
         <w:tc>
@@ -3286,14 +3387,11 @@
                 <w:sz w:val="28"/>
               </w:rPr>
             </w:pPr>
-            <w:bookmarkStart w:id="0" w:name="_GoBack"/>
-            <w:bookmarkEnd w:id="0"/>
             <w:r>
               <w:rPr>
                 <w:color w:val="FFFFFF" w:themeColor="background1"/>
                 <w:sz w:val="28"/>
               </w:rPr>
-              <w:lastRenderedPageBreak/>
               <w:t>ESTRUCTURA PLAN DE CAPACITACIÓN</w:t>
             </w:r>
           </w:p>
@@ -3407,6 +3505,9 @@
         </w:tc>
       </w:tr>
       <w:tr>
+        <w:trPr>
+          <w:trHeight w:val="289"/>
+        </w:trPr>
         <w:tc>
           <w:tcPr>
             <w:tcW w:w="3539" w:type="dxa"/>
@@ -4078,7 +4179,7 @@
 </file>
 
 <file path=word/endnotes.xml><?xml version="1.0" encoding="utf-8"?>
-<w:endnotes xmlns:wpc="http://schemas.microsoft.com/office/word/2010/wordprocessingCanvas" xmlns:mc="http://schemas.openxmlformats.org/markup-compatibility/2006" xmlns:o="urn:schemas-microsoft-com:office:office" xmlns:r="http://schemas.openxmlformats.org/officeDocument/2006/relationships" xmlns:m="http://schemas.openxmlformats.org/officeDocument/2006/math" xmlns:v="urn:schemas-microsoft-com:vml" xmlns:wp14="http://schemas.microsoft.com/office/word/2010/wordprocessingDrawing" xmlns:wp="http://schemas.openxmlformats.org/drawingml/2006/wordprocessingDrawing" xmlns:w10="urn:schemas-microsoft-com:office:word" xmlns:w="http://schemas.openxmlformats.org/wordprocessingml/2006/main" xmlns:w14="http://schemas.microsoft.com/office/word/2010/wordml" xmlns:w15="http://schemas.microsoft.com/office/word/2012/wordml" xmlns:wpg="http://schemas.microsoft.com/office/word/2010/wordprocessingGroup" xmlns:wpi="http://schemas.microsoft.com/office/word/2010/wordprocessingInk" xmlns:wne="http://schemas.microsoft.com/office/word/2006/wordml" xmlns:wps="http://schemas.microsoft.com/office/word/2010/wordprocessingShape" mc:Ignorable="w14 w15 wp14">
+<w:endnotes xmlns:wpc="http://schemas.microsoft.com/office/word/2010/wordprocessingCanvas" xmlns:cx="http://schemas.microsoft.com/office/drawing/2014/chartex" xmlns:cx1="http://schemas.microsoft.com/office/drawing/2015/9/8/chartex" xmlns:mc="http://schemas.openxmlformats.org/markup-compatibility/2006" xmlns:o="urn:schemas-microsoft-com:office:office" xmlns:r="http://schemas.openxmlformats.org/officeDocument/2006/relationships" xmlns:m="http://schemas.openxmlformats.org/officeDocument/2006/math" xmlns:v="urn:schemas-microsoft-com:vml" xmlns:wp14="http://schemas.microsoft.com/office/word/2010/wordprocessingDrawing" xmlns:wp="http://schemas.openxmlformats.org/drawingml/2006/wordprocessingDrawing" xmlns:w10="urn:schemas-microsoft-com:office:word" xmlns:w="http://schemas.openxmlformats.org/wordprocessingml/2006/main" xmlns:w14="http://schemas.microsoft.com/office/word/2010/wordml" xmlns:w15="http://schemas.microsoft.com/office/word/2012/wordml" xmlns:w16se="http://schemas.microsoft.com/office/word/2015/wordml/symex" xmlns:wpg="http://schemas.microsoft.com/office/word/2010/wordprocessingGroup" xmlns:wpi="http://schemas.microsoft.com/office/word/2010/wordprocessingInk" xmlns:wne="http://schemas.microsoft.com/office/word/2006/wordml" xmlns:wps="http://schemas.microsoft.com/office/word/2010/wordprocessingShape" mc:Ignorable="w14 w15 w16se wp14">
   <w:endnote w:type="separator" w:id="-1">
     <w:p>
       <w:pPr>
@@ -4103,7 +4204,7 @@
 </file>
 
 <file path=word/footnotes.xml><?xml version="1.0" encoding="utf-8"?>
-<w:footnotes xmlns:wpc="http://schemas.microsoft.com/office/word/2010/wordprocessingCanvas" xmlns:mc="http://schemas.openxmlformats.org/markup-compatibility/2006" xmlns:o="urn:schemas-microsoft-com:office:office" xmlns:r="http://schemas.openxmlformats.org/officeDocument/2006/relationships" xmlns:m="http://schemas.openxmlformats.org/officeDocument/2006/math" xmlns:v="urn:schemas-microsoft-com:vml" xmlns:wp14="http://schemas.microsoft.com/office/word/2010/wordprocessingDrawing" xmlns:wp="http://schemas.openxmlformats.org/drawingml/2006/wordprocessingDrawing" xmlns:w10="urn:schemas-microsoft-com:office:word" xmlns:w="http://schemas.openxmlformats.org/wordprocessingml/2006/main" xmlns:w14="http://schemas.microsoft.com/office/word/2010/wordml" xmlns:w15="http://schemas.microsoft.com/office/word/2012/wordml" xmlns:wpg="http://schemas.microsoft.com/office/word/2010/wordprocessingGroup" xmlns:wpi="http://schemas.microsoft.com/office/word/2010/wordprocessingInk" xmlns:wne="http://schemas.microsoft.com/office/word/2006/wordml" xmlns:wps="http://schemas.microsoft.com/office/word/2010/wordprocessingShape" mc:Ignorable="w14 w15 wp14">
+<w:footnotes xmlns:wpc="http://schemas.microsoft.com/office/word/2010/wordprocessingCanvas" xmlns:cx="http://schemas.microsoft.com/office/drawing/2014/chartex" xmlns:cx1="http://schemas.microsoft.com/office/drawing/2015/9/8/chartex" xmlns:mc="http://schemas.openxmlformats.org/markup-compatibility/2006" xmlns:o="urn:schemas-microsoft-com:office:office" xmlns:r="http://schemas.openxmlformats.org/officeDocument/2006/relationships" xmlns:m="http://schemas.openxmlformats.org/officeDocument/2006/math" xmlns:v="urn:schemas-microsoft-com:vml" xmlns:wp14="http://schemas.microsoft.com/office/word/2010/wordprocessingDrawing" xmlns:wp="http://schemas.openxmlformats.org/drawingml/2006/wordprocessingDrawing" xmlns:w10="urn:schemas-microsoft-com:office:word" xmlns:w="http://schemas.openxmlformats.org/wordprocessingml/2006/main" xmlns:w14="http://schemas.microsoft.com/office/word/2010/wordml" xmlns:w15="http://schemas.microsoft.com/office/word/2012/wordml" xmlns:w16se="http://schemas.microsoft.com/office/word/2015/wordml/symex" xmlns:wpg="http://schemas.microsoft.com/office/word/2010/wordprocessingGroup" xmlns:wpi="http://schemas.microsoft.com/office/word/2010/wordprocessingInk" xmlns:wne="http://schemas.microsoft.com/office/word/2006/wordml" xmlns:wps="http://schemas.microsoft.com/office/word/2010/wordprocessingShape" mc:Ignorable="w14 w15 w16se wp14">
   <w:footnote w:type="separator" w:id="-1">
     <w:p>
       <w:pPr>
@@ -4128,7 +4229,7 @@
 </file>
 
 <file path=word/numbering.xml><?xml version="1.0" encoding="utf-8"?>
-<w:numbering xmlns:wpc="http://schemas.microsoft.com/office/word/2010/wordprocessingCanvas" xmlns:mc="http://schemas.openxmlformats.org/markup-compatibility/2006" xmlns:o="urn:schemas-microsoft-com:office:office" xmlns:r="http://schemas.openxmlformats.org/officeDocument/2006/relationships" xmlns:m="http://schemas.openxmlformats.org/officeDocument/2006/math" xmlns:v="urn:schemas-microsoft-com:vml" xmlns:wp14="http://schemas.microsoft.com/office/word/2010/wordprocessingDrawing" xmlns:wp="http://schemas.openxmlformats.org/drawingml/2006/wordprocessingDrawing" xmlns:w10="urn:schemas-microsoft-com:office:word" xmlns:w="http://schemas.openxmlformats.org/wordprocessingml/2006/main" xmlns:w14="http://schemas.microsoft.com/office/word/2010/wordml" xmlns:w15="http://schemas.microsoft.com/office/word/2012/wordml" xmlns:wpg="http://schemas.microsoft.com/office/word/2010/wordprocessingGroup" xmlns:wpi="http://schemas.microsoft.com/office/word/2010/wordprocessingInk" xmlns:wne="http://schemas.microsoft.com/office/word/2006/wordml" xmlns:wps="http://schemas.microsoft.com/office/word/2010/wordprocessingShape" mc:Ignorable="w14 w15 wp14">
+<w:numbering xmlns:wpc="http://schemas.microsoft.com/office/word/2010/wordprocessingCanvas" xmlns:cx="http://schemas.microsoft.com/office/drawing/2014/chartex" xmlns:cx1="http://schemas.microsoft.com/office/drawing/2015/9/8/chartex" xmlns:mc="http://schemas.openxmlformats.org/markup-compatibility/2006" xmlns:o="urn:schemas-microsoft-com:office:office" xmlns:r="http://schemas.openxmlformats.org/officeDocument/2006/relationships" xmlns:m="http://schemas.openxmlformats.org/officeDocument/2006/math" xmlns:v="urn:schemas-microsoft-com:vml" xmlns:wp14="http://schemas.microsoft.com/office/word/2010/wordprocessingDrawing" xmlns:wp="http://schemas.openxmlformats.org/drawingml/2006/wordprocessingDrawing" xmlns:w10="urn:schemas-microsoft-com:office:word" xmlns:w="http://schemas.openxmlformats.org/wordprocessingml/2006/main" xmlns:w14="http://schemas.microsoft.com/office/word/2010/wordml" xmlns:w15="http://schemas.microsoft.com/office/word/2012/wordml" xmlns:w16se="http://schemas.microsoft.com/office/word/2015/wordml/symex" xmlns:wpg="http://schemas.microsoft.com/office/word/2010/wordprocessingGroup" xmlns:wpi="http://schemas.microsoft.com/office/word/2010/wordprocessingInk" xmlns:wne="http://schemas.microsoft.com/office/word/2006/wordml" xmlns:wps="http://schemas.microsoft.com/office/word/2010/wordprocessingShape" mc:Ignorable="w14 w15 w16se wp14">
   <w:abstractNum w:abstractNumId="0" w15:restartNumberingAfterBreak="0">
     <w:nsid w:val="1CB73C52"/>
     <w:multiLevelType w:val="multilevel"/>
@@ -4582,7 +4683,7 @@
 </file>
 
 <file path=word/styles.xml><?xml version="1.0" encoding="utf-8"?>
-<w:styles xmlns:mc="http://schemas.openxmlformats.org/markup-compatibility/2006" xmlns:r="http://schemas.openxmlformats.org/officeDocument/2006/relationships" xmlns:w="http://schemas.openxmlformats.org/wordprocessingml/2006/main" xmlns:w14="http://schemas.microsoft.com/office/word/2010/wordml" xmlns:w15="http://schemas.microsoft.com/office/word/2012/wordml" mc:Ignorable="w14 w15">
+<w:styles xmlns:mc="http://schemas.openxmlformats.org/markup-compatibility/2006" xmlns:r="http://schemas.openxmlformats.org/officeDocument/2006/relationships" xmlns:w="http://schemas.openxmlformats.org/wordprocessingml/2006/main" xmlns:w14="http://schemas.microsoft.com/office/word/2010/wordml" xmlns:w15="http://schemas.microsoft.com/office/word/2012/wordml" xmlns:w16se="http://schemas.microsoft.com/office/word/2015/wordml/symex" mc:Ignorable="w14 w15 w16se">
   <w:docDefaults>
     <w:rPrDefault>
       <w:rPr>
@@ -5360,7 +5461,7 @@
 </file>
 
 <file path=customXml/itemProps1.xml><?xml version="1.0" encoding="utf-8"?>
-<ds:datastoreItem xmlns:ds="http://schemas.openxmlformats.org/officeDocument/2006/customXml" ds:itemID="{1D6F1F27-7C09-4051-88F6-0649F45C9DF9}">
+<ds:datastoreItem xmlns:ds="http://schemas.openxmlformats.org/officeDocument/2006/customXml" ds:itemID="{ADA455D0-E354-4D2B-AEDD-67494EED61DD}">
   <ds:schemaRefs>
     <ds:schemaRef ds:uri="http://schemas.openxmlformats.org/officeDocument/2006/bibliography"/>
   </ds:schemaRefs>

</xml_diff>

<commit_message>
Documento capacitacion de usuarios
</commit_message>
<xml_diff>
--- a/Documentación/Capacitacion de usuarios/Capacitación de Usuarios.docx
+++ b/Documentación/Capacitacion de usuarios/Capacitación de Usuarios.docx
@@ -1277,7 +1277,8 @@
         <w:gridCol w:w="1316"/>
         <w:gridCol w:w="1666"/>
         <w:gridCol w:w="1727"/>
-        <w:gridCol w:w="1316"/>
+        <w:gridCol w:w="1727"/>
+        <w:gridCol w:w="1727"/>
       </w:tblGrid>
       <w:tr>
         <w:trPr>
@@ -1308,7 +1309,7 @@
         </w:tc>
         <w:tc>
           <w:tcPr>
-            <w:tcW w:w="1390" w:type="dxa"/>
+            <w:tcW w:w="1727" w:type="dxa"/>
           </w:tcPr>
           <w:p>
             <w:r>
@@ -1318,11 +1319,24 @@
         </w:tc>
         <w:tc>
           <w:tcPr>
-            <w:tcW w:w="1316" w:type="dxa"/>
+            <w:tcW w:w="1727" w:type="dxa"/>
+            <w:tcBorders>
+              <w:bottom w:val="single" w:sz="4" w:space="0" w:color="auto"/>
+            </w:tcBorders>
           </w:tcPr>
           <w:p>
             <w:r>
               <w:t>3 PM</w:t>
+            </w:r>
+          </w:p>
+        </w:tc>
+        <w:tc>
+          <w:tcPr>
+            <w:tcW w:w="1727" w:type="dxa"/>
+          </w:tcPr>
+          <w:p>
+            <w:r>
+              <w:t>4 PM</w:t>
             </w:r>
           </w:p>
         </w:tc>
@@ -1353,7 +1367,7 @@
         </w:tc>
         <w:tc>
           <w:tcPr>
-            <w:tcW w:w="1390" w:type="dxa"/>
+            <w:tcW w:w="1727" w:type="dxa"/>
           </w:tcPr>
           <w:p>
             <w:r>
@@ -1363,113 +1377,27 @@
         </w:tc>
         <w:tc>
           <w:tcPr>
-            <w:tcW w:w="1316" w:type="dxa"/>
-          </w:tcPr>
-          <w:p>
-            <w:r>
-              <w:t>AGENTES</w:t>
+            <w:tcW w:w="1727" w:type="dxa"/>
+          </w:tcPr>
+          <w:p>
+            <w:r>
+              <w:t xml:space="preserve">AGENTES, </w:t>
+            </w:r>
+            <w:r>
+              <w:t>PLANEACIONES</w:t>
+            </w:r>
+            <w:r>
+              <w:t xml:space="preserve">, </w:t>
+            </w:r>
+            <w:r>
+              <w:t>TRANSACCIONES</w:t>
             </w:r>
           </w:p>
           <w:p/>
         </w:tc>
-      </w:tr>
-      <w:tr>
-        <w:trPr>
-          <w:trHeight w:val="412"/>
-        </w:trPr>
-        <w:tc>
-          <w:tcPr>
-            <w:tcW w:w="1316" w:type="dxa"/>
-          </w:tcPr>
-          <w:p>
-            <w:pPr>
-              <w:jc w:val="center"/>
-            </w:pPr>
-            <w:r>
-              <w:t>HORA</w:t>
-            </w:r>
-          </w:p>
-        </w:tc>
-        <w:tc>
-          <w:tcPr>
-            <w:tcW w:w="1666" w:type="dxa"/>
-          </w:tcPr>
-          <w:p>
-            <w:r>
-              <w:t>1</w:t>
-            </w:r>
-            <w:r>
-              <w:t xml:space="preserve"> PM</w:t>
-            </w:r>
-          </w:p>
-        </w:tc>
-        <w:tc>
-          <w:tcPr>
-            <w:tcW w:w="1390" w:type="dxa"/>
-          </w:tcPr>
-          <w:p>
-            <w:r>
-              <w:t>2</w:t>
-            </w:r>
-            <w:r>
-              <w:t xml:space="preserve"> PM</w:t>
-            </w:r>
-          </w:p>
-        </w:tc>
-        <w:tc>
-          <w:tcPr>
-            <w:tcW w:w="1316" w:type="dxa"/>
-          </w:tcPr>
-          <w:p>
-            <w:r>
-              <w:t>3</w:t>
-            </w:r>
-            <w:r>
-              <w:t xml:space="preserve"> PM</w:t>
-            </w:r>
-          </w:p>
-        </w:tc>
-      </w:tr>
-      <w:tr>
-        <w:trPr>
-          <w:trHeight w:val="412"/>
-        </w:trPr>
-        <w:tc>
-          <w:tcPr>
-            <w:tcW w:w="1316" w:type="dxa"/>
-          </w:tcPr>
-          <w:p>
-            <w:pPr>
-              <w:jc w:val="center"/>
-            </w:pPr>
-            <w:r>
-              <w:t>1/12/20</w:t>
-            </w:r>
-          </w:p>
-        </w:tc>
-        <w:tc>
-          <w:tcPr>
-            <w:tcW w:w="1666" w:type="dxa"/>
-          </w:tcPr>
-          <w:p>
-            <w:r>
-              <w:t>PLANEACIONES</w:t>
-            </w:r>
-          </w:p>
-        </w:tc>
-        <w:tc>
-          <w:tcPr>
-            <w:tcW w:w="1390" w:type="dxa"/>
-          </w:tcPr>
-          <w:p>
-            <w:r>
-              <w:t>TRANSACCIONES</w:t>
-            </w:r>
-          </w:p>
-        </w:tc>
-        <w:tc>
-          <w:tcPr>
-            <w:tcW w:w="1316" w:type="dxa"/>
+        <w:tc>
+          <w:tcPr>
+            <w:tcW w:w="1727" w:type="dxa"/>
           </w:tcPr>
           <w:p>
             <w:r>
@@ -1532,8 +1460,15 @@
           <w:szCs w:val="28"/>
         </w:rPr>
       </w:pPr>
-      <w:bookmarkStart w:id="0" w:name="_GoBack"/>
-      <w:bookmarkEnd w:id="0"/>
+    </w:p>
+    <w:p>
+      <w:pPr>
+        <w:rPr>
+          <w:b/>
+          <w:sz w:val="28"/>
+          <w:szCs w:val="28"/>
+        </w:rPr>
+      </w:pPr>
       <w:r>
         <w:rPr>
           <w:b/>
@@ -1639,6 +1574,7 @@
         <w:t>- ZOOM</w:t>
       </w:r>
     </w:p>
+    <w:p/>
     <w:p>
       <w:pPr>
         <w:rPr>
@@ -2669,6 +2605,7 @@
                 <w:sz w:val="28"/>
                 <w:szCs w:val="28"/>
               </w:rPr>
+              <w:lastRenderedPageBreak/>
               <w:t>Asegurarse que las formas de evaluación estén listas</w:t>
             </w:r>
           </w:p>
@@ -2836,7 +2773,6 @@
                 <w:sz w:val="28"/>
                 <w:szCs w:val="28"/>
               </w:rPr>
-              <w:lastRenderedPageBreak/>
               <w:t>Preparar una lista de los datos de los participantes</w:t>
             </w:r>
           </w:p>
@@ -3576,7 +3512,7 @@
               <w:rPr>
                 <w:sz w:val="28"/>
               </w:rPr>
-              <w:t>Zohair Castro</w:t>
+              <w:t>Cristian Julio</w:t>
             </w:r>
           </w:p>
         </w:tc>
@@ -3612,10 +3548,7 @@
               </w:rPr>
             </w:pPr>
             <w:r>
-              <w:rPr>
-                <w:sz w:val="28"/>
-              </w:rPr>
-              <w:t>Descripción de Módulos</w:t>
+              <w:t>LOGIN Y LA  DASHBOARD</w:t>
             </w:r>
           </w:p>
         </w:tc>
@@ -3672,7 +3605,7 @@
               <w:rPr>
                 <w:sz w:val="28"/>
               </w:rPr>
-              <w:t>Jhan Bastidas</w:t>
+              <w:t>Zohair Castro</w:t>
             </w:r>
           </w:p>
         </w:tc>
@@ -3702,16 +3635,20 @@
             <w:tcW w:w="3539" w:type="dxa"/>
           </w:tcPr>
           <w:p>
-            <w:pPr>
-              <w:rPr>
-                <w:sz w:val="28"/>
-              </w:rPr>
-            </w:pPr>
-            <w:r>
-              <w:rPr>
-                <w:sz w:val="28"/>
-              </w:rPr>
-              <w:t>Inicio de Sesión</w:t>
+            <w:r>
+              <w:t>AGENTES</w:t>
+            </w:r>
+            <w:r>
+              <w:t xml:space="preserve">, </w:t>
+            </w:r>
+            <w:r>
+              <w:t>PLANEACIONES</w:t>
+            </w:r>
+            <w:r>
+              <w:t xml:space="preserve">, </w:t>
+            </w:r>
+            <w:r>
+              <w:t>TRANSACCIONES</w:t>
             </w:r>
           </w:p>
         </w:tc>
@@ -3765,7 +3702,13 @@
               <w:rPr>
                 <w:sz w:val="28"/>
               </w:rPr>
-              <w:t>Melissa Perez</w:t>
+              <w:t xml:space="preserve">Melissa </w:t>
+            </w:r>
+            <w:r>
+              <w:rPr>
+                <w:sz w:val="28"/>
+              </w:rPr>
+              <w:t>Pérez</w:t>
             </w:r>
           </w:p>
         </w:tc>
@@ -3801,10 +3744,7 @@
               </w:rPr>
             </w:pPr>
             <w:r>
-              <w:rPr>
-                <w:sz w:val="28"/>
-              </w:rPr>
-              <w:t>Gestión de cuentas</w:t>
+              <w:t>USUARIOS</w:t>
             </w:r>
           </w:p>
         </w:tc>
@@ -3861,7 +3801,7 @@
               <w:rPr>
                 <w:sz w:val="28"/>
               </w:rPr>
-              <w:t>Cristian Julio</w:t>
+              <w:t>Jhan Bastidas</w:t>
             </w:r>
           </w:p>
         </w:tc>
@@ -3885,289 +3825,11 @@
           </w:p>
         </w:tc>
       </w:tr>
-      <w:tr>
-        <w:tc>
-          <w:tcPr>
-            <w:tcW w:w="3539" w:type="dxa"/>
-          </w:tcPr>
-          <w:p>
-            <w:pPr>
-              <w:rPr>
-                <w:sz w:val="28"/>
-              </w:rPr>
-            </w:pPr>
-            <w:r>
-              <w:rPr>
-                <w:sz w:val="28"/>
-              </w:rPr>
-              <w:t>Gestión de usuarios</w:t>
-            </w:r>
-          </w:p>
-        </w:tc>
-        <w:tc>
-          <w:tcPr>
-            <w:tcW w:w="1659" w:type="dxa"/>
-          </w:tcPr>
-          <w:p>
-            <w:pPr>
-              <w:rPr>
-                <w:sz w:val="28"/>
-              </w:rPr>
-            </w:pPr>
-            <w:r>
-              <w:rPr>
-                <w:sz w:val="28"/>
-              </w:rPr>
-              <w:t>1 hora</w:t>
-            </w:r>
-          </w:p>
-        </w:tc>
-        <w:tc>
-          <w:tcPr>
-            <w:tcW w:w="1743" w:type="dxa"/>
-          </w:tcPr>
-          <w:p>
-            <w:pPr>
-              <w:rPr>
-                <w:sz w:val="28"/>
-              </w:rPr>
-            </w:pPr>
-            <w:r>
-              <w:rPr>
-                <w:sz w:val="28"/>
-              </w:rPr>
-              <w:t>Virtual</w:t>
-            </w:r>
-          </w:p>
-        </w:tc>
-        <w:tc>
-          <w:tcPr>
-            <w:tcW w:w="3969" w:type="dxa"/>
-          </w:tcPr>
-          <w:p>
-            <w:pPr>
-              <w:rPr>
-                <w:sz w:val="28"/>
-              </w:rPr>
-            </w:pPr>
-            <w:r>
-              <w:rPr>
-                <w:sz w:val="28"/>
-              </w:rPr>
-              <w:t>Zohair Castro</w:t>
-            </w:r>
-          </w:p>
-        </w:tc>
-        <w:tc>
-          <w:tcPr>
-            <w:tcW w:w="2086" w:type="dxa"/>
-          </w:tcPr>
-          <w:p>
-            <w:pPr>
-              <w:rPr>
-                <w:sz w:val="28"/>
-              </w:rPr>
-            </w:pPr>
-            <w:r>
-              <w:rPr>
-                <w:sz w:val="28"/>
-              </w:rPr>
-              <w:t>CMI</w:t>
-            </w:r>
-          </w:p>
-        </w:tc>
-      </w:tr>
-      <w:tr>
-        <w:tc>
-          <w:tcPr>
-            <w:tcW w:w="3539" w:type="dxa"/>
-            <w:shd w:val="clear" w:color="auto" w:fill="DEEAF6" w:themeFill="accent1" w:themeFillTint="33"/>
-          </w:tcPr>
-          <w:p>
-            <w:pPr>
-              <w:rPr>
-                <w:sz w:val="28"/>
-              </w:rPr>
-            </w:pPr>
-            <w:r>
-              <w:rPr>
-                <w:sz w:val="28"/>
-              </w:rPr>
-              <w:t>Operaciones del sistema</w:t>
-            </w:r>
-          </w:p>
-        </w:tc>
-        <w:tc>
-          <w:tcPr>
-            <w:tcW w:w="1659" w:type="dxa"/>
-            <w:shd w:val="clear" w:color="auto" w:fill="DEEAF6" w:themeFill="accent1" w:themeFillTint="33"/>
-          </w:tcPr>
-          <w:p>
-            <w:pPr>
-              <w:rPr>
-                <w:sz w:val="28"/>
-              </w:rPr>
-            </w:pPr>
-            <w:r>
-              <w:rPr>
-                <w:sz w:val="28"/>
-              </w:rPr>
-              <w:t>1 hora</w:t>
-            </w:r>
-          </w:p>
-        </w:tc>
-        <w:tc>
-          <w:tcPr>
-            <w:tcW w:w="1743" w:type="dxa"/>
-            <w:shd w:val="clear" w:color="auto" w:fill="DEEAF6" w:themeFill="accent1" w:themeFillTint="33"/>
-          </w:tcPr>
-          <w:p>
-            <w:pPr>
-              <w:rPr>
-                <w:sz w:val="28"/>
-              </w:rPr>
-            </w:pPr>
-            <w:r>
-              <w:rPr>
-                <w:sz w:val="28"/>
-              </w:rPr>
-              <w:t>Virtual</w:t>
-            </w:r>
-          </w:p>
-        </w:tc>
-        <w:tc>
-          <w:tcPr>
-            <w:tcW w:w="3969" w:type="dxa"/>
-            <w:shd w:val="clear" w:color="auto" w:fill="DEEAF6" w:themeFill="accent1" w:themeFillTint="33"/>
-          </w:tcPr>
-          <w:p>
-            <w:pPr>
-              <w:rPr>
-                <w:sz w:val="28"/>
-              </w:rPr>
-            </w:pPr>
-            <w:r>
-              <w:rPr>
-                <w:sz w:val="28"/>
-              </w:rPr>
-              <w:t>Jhan Bastidas</w:t>
-            </w:r>
-          </w:p>
-        </w:tc>
-        <w:tc>
-          <w:tcPr>
-            <w:tcW w:w="2086" w:type="dxa"/>
-            <w:shd w:val="clear" w:color="auto" w:fill="DEEAF6" w:themeFill="accent1" w:themeFillTint="33"/>
-          </w:tcPr>
-          <w:p>
-            <w:pPr>
-              <w:rPr>
-                <w:sz w:val="28"/>
-              </w:rPr>
-            </w:pPr>
-            <w:r>
-              <w:rPr>
-                <w:sz w:val="28"/>
-              </w:rPr>
-              <w:t>CMI</w:t>
-            </w:r>
-          </w:p>
-        </w:tc>
-      </w:tr>
-      <w:tr>
-        <w:tc>
-          <w:tcPr>
-            <w:tcW w:w="3539" w:type="dxa"/>
-          </w:tcPr>
-          <w:p>
-            <w:pPr>
-              <w:rPr>
-                <w:sz w:val="28"/>
-              </w:rPr>
-            </w:pPr>
-            <w:r>
-              <w:rPr>
-                <w:sz w:val="28"/>
-              </w:rPr>
-              <w:t>Consulta del sistema</w:t>
-            </w:r>
-          </w:p>
-        </w:tc>
-        <w:tc>
-          <w:tcPr>
-            <w:tcW w:w="1659" w:type="dxa"/>
-          </w:tcPr>
-          <w:p>
-            <w:pPr>
-              <w:rPr>
-                <w:sz w:val="28"/>
-              </w:rPr>
-            </w:pPr>
-            <w:r>
-              <w:rPr>
-                <w:sz w:val="28"/>
-              </w:rPr>
-              <w:t>1 hora</w:t>
-            </w:r>
-          </w:p>
-        </w:tc>
-        <w:tc>
-          <w:tcPr>
-            <w:tcW w:w="1743" w:type="dxa"/>
-          </w:tcPr>
-          <w:p>
-            <w:pPr>
-              <w:rPr>
-                <w:sz w:val="28"/>
-              </w:rPr>
-            </w:pPr>
-            <w:r>
-              <w:rPr>
-                <w:sz w:val="28"/>
-              </w:rPr>
-              <w:t>Virtual</w:t>
-            </w:r>
-          </w:p>
-        </w:tc>
-        <w:tc>
-          <w:tcPr>
-            <w:tcW w:w="3969" w:type="dxa"/>
-          </w:tcPr>
-          <w:p>
-            <w:pPr>
-              <w:rPr>
-                <w:sz w:val="28"/>
-              </w:rPr>
-            </w:pPr>
-            <w:r>
-              <w:rPr>
-                <w:sz w:val="28"/>
-              </w:rPr>
-              <w:t>Melissa Perez</w:t>
-            </w:r>
-          </w:p>
-        </w:tc>
-        <w:tc>
-          <w:tcPr>
-            <w:tcW w:w="2086" w:type="dxa"/>
-          </w:tcPr>
-          <w:p>
-            <w:pPr>
-              <w:rPr>
-                <w:sz w:val="28"/>
-              </w:rPr>
-            </w:pPr>
-            <w:r>
-              <w:rPr>
-                <w:sz w:val="28"/>
-              </w:rPr>
-              <w:t>CMI</w:t>
-            </w:r>
-          </w:p>
-        </w:tc>
-      </w:tr>
     </w:tbl>
-    <w:p/>
+    <w:p>
+      <w:bookmarkStart w:id="0" w:name="_GoBack"/>
+      <w:bookmarkEnd w:id="0"/>
+    </w:p>
     <w:sectPr>
       <w:pgSz w:w="15840" w:h="12240" w:orient="landscape"/>
       <w:pgMar w:top="1701" w:right="1417" w:bottom="1701" w:left="1417" w:header="708" w:footer="708" w:gutter="0"/>
@@ -5461,7 +5123,7 @@
 </file>
 
 <file path=customXml/itemProps1.xml><?xml version="1.0" encoding="utf-8"?>
-<ds:datastoreItem xmlns:ds="http://schemas.openxmlformats.org/officeDocument/2006/customXml" ds:itemID="{ADA455D0-E354-4D2B-AEDD-67494EED61DD}">
+<ds:datastoreItem xmlns:ds="http://schemas.openxmlformats.org/officeDocument/2006/customXml" ds:itemID="{8583B05F-C1BF-4034-8DB1-08960080C08F}">
   <ds:schemaRefs>
     <ds:schemaRef ds:uri="http://schemas.openxmlformats.org/officeDocument/2006/bibliography"/>
   </ds:schemaRefs>

</xml_diff>